<commit_message>
Changed screenshot to display fixed homepage
</commit_message>
<xml_diff>
--- a/TechnicalDocumentationFinalDraft.docx
+++ b/TechnicalDocumentationFinalDraft.docx
@@ -1177,10 +1177,10 @@
           <w:lang w:eastAsia="en-GB"/>
         </w:rPr>
         <w:drawing>
-          <wp:inline distT="0" distB="0" distL="0" distR="0" wp14:anchorId="49137D39" wp14:editId="0BB7E06E">
-            <wp:extent cx="5524500" cy="2826021"/>
-            <wp:effectExtent l="0" t="0" r="0" b="0"/>
-            <wp:docPr id="3" name="Picture 3"/>
+          <wp:inline distT="0" distB="0" distL="0" distR="0" wp14:anchorId="6AFCD94B" wp14:editId="1F429CB3">
+            <wp:extent cx="5172075" cy="2835546"/>
+            <wp:effectExtent l="0" t="0" r="0" b="3175"/>
+            <wp:docPr id="4" name="Picture 4"/>
             <wp:cNvGraphicFramePr>
               <a:graphicFrameLocks xmlns:a="http://schemas.openxmlformats.org/drawingml/2006/main" noChangeAspect="1"/>
             </wp:cNvGraphicFramePr>
@@ -1193,13 +1193,13 @@
                   </pic:nvPicPr>
                   <pic:blipFill rotWithShape="1">
                     <a:blip r:embed="rId10"/>
-                    <a:srcRect l="3655" t="2944"/>
+                    <a:srcRect l="3488" t="2617" r="6311"/>
                     <a:stretch/>
                   </pic:blipFill>
                   <pic:spPr bwMode="auto">
                     <a:xfrm>
                       <a:off x="0" y="0"/>
-                      <a:ext cx="5522053" cy="2824769"/>
+                      <a:ext cx="5169784" cy="2834290"/>
                     </a:xfrm>
                     <a:prstGeom prst="rect">
                       <a:avLst/>
@@ -1219,6 +1219,8 @@
           </wp:inline>
         </w:drawing>
       </w:r>
+      <w:bookmarkStart w:id="0" w:name="_GoBack"/>
+      <w:bookmarkEnd w:id="0"/>
     </w:p>
     <w:p>
       <w:pPr>
@@ -2543,16 +2545,7 @@
         <w:t xml:space="preserve">. </w:t>
       </w:r>
       <w:r>
-        <w:t xml:space="preserve">This </w:t>
-      </w:r>
-      <w:r>
-        <w:t>was</w:t>
-      </w:r>
-      <w:r>
-        <w:t xml:space="preserve"> because most packages that we found seemed to do their own normalisation, </w:t>
-      </w:r>
-      <w:r>
-        <w:t xml:space="preserve">if they tried to run normalisation on already normalised reads you would get effectively garbage out. </w:t>
+        <w:t xml:space="preserve">This was because most packages that we found seemed to do their own normalisation, if they tried to run normalisation on already normalised reads you would get effectively garbage out. </w:t>
       </w:r>
     </w:p>
     <w:p/>
@@ -2740,19 +2733,13 @@
     <w:p/>
     <w:p>
       <w:r>
-        <w:t>Another limitation related to lack of flexibility is that</w:t>
-      </w:r>
-      <w:r>
-        <w:t xml:space="preserve"> our program can only take FPKM scores and not </w:t>
+        <w:t xml:space="preserve">Another limitation related to lack of flexibility is that our program can only take FPKM scores and not </w:t>
       </w:r>
       <w:r>
         <w:t>raw counts</w:t>
       </w:r>
       <w:r>
-        <w:t xml:space="preserve">, in most cases people will not have FPKM scores on their assembled transcript, in the cases where they do they will </w:t>
-      </w:r>
-      <w:r>
-        <w:t xml:space="preserve">often have had them created as part of another pipeline such as </w:t>
+        <w:t xml:space="preserve">, in most cases people will not have FPKM scores on their assembled transcript, in the cases where they do they will often have had them created as part of another pipeline such as </w:t>
       </w:r>
       <w:proofErr w:type="spellStart"/>
       <w:r>
@@ -2851,10 +2838,7 @@
         <w:t>, f</w:t>
       </w:r>
       <w:r>
-        <w:t>irst we would like</w:t>
-      </w:r>
-      <w:r>
-        <w:t xml:space="preserve"> to make sure that samples are correctly ordered and grouped as they should be in the analysis. This could take several forms: if we wished to keep our current method of re-naming files it’s possible that by sorting the files by name</w:t>
+        <w:t>irst we would like to make sure that samples are correctly ordered and grouped as they should be in the analysis. This could take several forms: if we wished to keep our current method of re-naming files it’s possible that by sorting the files by name</w:t>
       </w:r>
       <w:r>
         <w:t>,</w:t>
@@ -3076,12 +3060,7 @@
     <w:p/>
     <w:p>
       <w:r>
-        <w:t>Finally, to improve user experience we would li</w:t>
-      </w:r>
-      <w:bookmarkStart w:id="0" w:name="_GoBack"/>
-      <w:bookmarkEnd w:id="0"/>
-      <w:r>
-        <w:t>ke to give users access to the CSV matrix in case they want to do their own analysis and allow them to easily save both the plots and the tables of differentially expressed genes.</w:t>
+        <w:t>Finally, to improve user experience we would like to give users access to the CSV matrix in case they want to do their own analysis and allow them to easily save both the plots and the tables of differentially expressed genes.</w:t>
       </w:r>
     </w:p>
     <w:p/>
@@ -3503,7 +3482,7 @@
                 <w:bCs/>
                 <w:noProof/>
               </w:rPr>
-              <w:t>12</w:t>
+              <w:t>5</w:t>
             </w:r>
             <w:r>
               <w:rPr>
@@ -3612,13 +3591,8 @@
         <w:t>repsonsibilty</w:t>
       </w:r>
       <w:proofErr w:type="spellEnd"/>
-      <w:proofErr w:type="gramStart"/>
-      <w:r>
-        <w:t>,  Open</w:t>
-      </w:r>
-      <w:proofErr w:type="gramEnd"/>
-      <w:r>
-        <w:t xml:space="preserve">-Closed principle i.e. objects/classes should be open to have more things added to them but their base function shouldn’t change, </w:t>
+      <w:r>
+        <w:t xml:space="preserve">,  Open-Closed principle i.e. objects/classes should be open to have more things added to them but their base function shouldn’t change, </w:t>
       </w:r>
       <w:proofErr w:type="spellStart"/>
       <w:r>
@@ -5868,7 +5842,7 @@
 </file>
 
 <file path=customXml/itemProps1.xml><?xml version="1.0" encoding="utf-8"?>
-<ds:datastoreItem xmlns:ds="http://schemas.openxmlformats.org/officeDocument/2006/customXml" ds:itemID="{431D15BE-131E-4A59-8619-2EAA38836A6E}">
+<ds:datastoreItem xmlns:ds="http://schemas.openxmlformats.org/officeDocument/2006/customXml" ds:itemID="{7240F261-AC77-484C-958E-DBD0B63FCEB0}">
   <ds:schemaRefs>
     <ds:schemaRef ds:uri="http://schemas.openxmlformats.org/officeDocument/2006/bibliography"/>
   </ds:schemaRefs>

</xml_diff>